<commit_message>
Modified lt binary to handle a generic format of variables
</commit_message>
<xml_diff>
--- a/cover_letter_template.docx
+++ b/cover_letter_template.docx
@@ -89,106 +89,7 @@
             <w:color w:val="4B3A2E" w:themeColor="text2"/>
             <w:u w:val="none"/>
           </w:rPr>
-          <w:t>htt</w:t>
-        </w:r>
-        <w:r>
-          <w:rPr>
-            <w:rStyle w:val="Hyperlink"/>
-            <w:rFonts w:ascii="Calibri" w:hAnsi="Calibri" w:cs="Calibri"/>
-            <w:color w:val="4B3A2E" w:themeColor="text2"/>
-            <w:u w:val="none"/>
-          </w:rPr>
-          <w:t>p</w:t>
-        </w:r>
-        <w:r>
-          <w:rPr>
-            <w:rStyle w:val="Hyperlink"/>
-            <w:rFonts w:ascii="Calibri" w:hAnsi="Calibri" w:cs="Calibri"/>
-            <w:color w:val="4B3A2E" w:themeColor="text2"/>
-            <w:u w:val="none"/>
-          </w:rPr>
-          <w:t>s:/</w:t>
-        </w:r>
-        <w:r>
-          <w:rPr>
-            <w:rStyle w:val="Hyperlink"/>
-            <w:rFonts w:ascii="Calibri" w:hAnsi="Calibri" w:cs="Calibri"/>
-            <w:color w:val="4B3A2E" w:themeColor="text2"/>
-            <w:u w:val="none"/>
-          </w:rPr>
-          <w:t>/</w:t>
-        </w:r>
-        <w:r>
-          <w:rPr>
-            <w:rStyle w:val="Hyperlink"/>
-            <w:rFonts w:ascii="Calibri" w:hAnsi="Calibri" w:cs="Calibri"/>
-            <w:color w:val="4B3A2E" w:themeColor="text2"/>
-            <w:u w:val="none"/>
-          </w:rPr>
-          <w:t>github.c</w:t>
-        </w:r>
-        <w:r>
-          <w:rPr>
-            <w:rStyle w:val="Hyperlink"/>
-            <w:rFonts w:ascii="Calibri" w:hAnsi="Calibri" w:cs="Calibri"/>
-            <w:color w:val="4B3A2E" w:themeColor="text2"/>
-            <w:u w:val="none"/>
-          </w:rPr>
-          <w:t>o</w:t>
-        </w:r>
-        <w:r>
-          <w:rPr>
-            <w:rStyle w:val="Hyperlink"/>
-            <w:rFonts w:ascii="Calibri" w:hAnsi="Calibri" w:cs="Calibri"/>
-            <w:color w:val="4B3A2E" w:themeColor="text2"/>
-            <w:u w:val="none"/>
-          </w:rPr>
-          <w:t>m/</w:t>
-        </w:r>
-        <w:r>
-          <w:rPr>
-            <w:rStyle w:val="Hyperlink"/>
-            <w:rFonts w:ascii="Calibri" w:hAnsi="Calibri" w:cs="Calibri"/>
-            <w:color w:val="4B3A2E" w:themeColor="text2"/>
-            <w:u w:val="none"/>
-          </w:rPr>
-          <w:t>a</w:t>
-        </w:r>
-        <w:r>
-          <w:rPr>
-            <w:rStyle w:val="Hyperlink"/>
-            <w:rFonts w:ascii="Calibri" w:hAnsi="Calibri" w:cs="Calibri"/>
-            <w:color w:val="4B3A2E" w:themeColor="text2"/>
-            <w:u w:val="none"/>
-          </w:rPr>
-          <w:t>nu</w:t>
-        </w:r>
-        <w:r>
-          <w:rPr>
-            <w:rStyle w:val="Hyperlink"/>
-            <w:rFonts w:ascii="Calibri" w:hAnsi="Calibri" w:cs="Calibri"/>
-            <w:color w:val="4B3A2E" w:themeColor="text2"/>
-            <w:u w:val="none"/>
-          </w:rPr>
-          <w:t>j</w:t>
-        </w:r>
-        <w:r>
-          <w:rPr>
-            <w:rStyle w:val="Hyperlink"/>
-            <w:rFonts w:ascii="Calibri" w:hAnsi="Calibri" w:cs="Calibri"/>
-            <w:color w:val="4B3A2E" w:themeColor="text2"/>
-            <w:u w:val="none"/>
-          </w:rPr>
-          <w:t>c</w:t>
-        </w:r>
-        <w:r>
-          <w:rPr>
-            <w:rStyle w:val="Hyperlink"/>
-            <w:rFonts w:ascii="Calibri" w:hAnsi="Calibri" w:cs="Calibri"/>
-            <w:color w:val="4B3A2E" w:themeColor="text2"/>
-            <w:u w:val="none"/>
-          </w:rPr>
-          <w:t>4</w:t>
+          <w:t>https://github.com/anujc4</w:t>
         </w:r>
       </w:hyperlink>
       <w:r>
@@ -486,6 +387,14 @@
           <w:szCs w:val="20"/>
         </w:rPr>
         <w:t>To develop my skills in data engineering, I am currently pursuing my MSc in Data Science at the University of Bristol. I aim to learn how data is managed at a large-scale using cloud technologies and how companies use data to drive business using data science and machine learning.</w:t>
+      </w:r>
+      <w:r>
+        <w:rPr>
+          <w:rFonts w:ascii="Calibri" w:hAnsi="Calibri" w:cs="Calibri"/>
+          <w:sz w:val="20"/>
+          <w:szCs w:val="20"/>
+        </w:rPr>
+        <w:t xml:space="preserve"> My favorite module is Large Scale Data Engineering where I learnt about how large corporations leverage on tools like Spark and Hadoop to handle data on a large scale on cloud services like AWS.</w:t>
       </w:r>
     </w:p>
     <w:p>
@@ -1456,6 +1365,7 @@
     <w:lsdException w:name="HTML Sample" w:semiHidden="1" w:unhideWhenUsed="1"/>
     <w:lsdException w:name="HTML Typewriter" w:semiHidden="1" w:unhideWhenUsed="1"/>
     <w:lsdException w:name="HTML Variable" w:semiHidden="1" w:unhideWhenUsed="1"/>
+    <w:lsdException w:name="Normal Table" w:semiHidden="1" w:unhideWhenUsed="1"/>
     <w:lsdException w:name="annotation subject" w:semiHidden="1" w:unhideWhenUsed="1"/>
     <w:lsdException w:name="No List" w:semiHidden="1" w:unhideWhenUsed="1"/>
     <w:lsdException w:name="Outline List 1" w:semiHidden="1" w:unhideWhenUsed="1"/>
@@ -1501,9 +1411,11 @@
     <w:lsdException w:name="Table Subtle 1" w:semiHidden="1" w:unhideWhenUsed="1"/>
     <w:lsdException w:name="Table Subtle 2" w:semiHidden="1" w:unhideWhenUsed="1"/>
     <w:lsdException w:name="Table Web 1" w:semiHidden="1" w:unhideWhenUsed="1"/>
+    <w:lsdException w:name="Table Web 2" w:semiHidden="1" w:unhideWhenUsed="1"/>
     <w:lsdException w:name="Table Web 3" w:semiHidden="1" w:unhideWhenUsed="1"/>
     <w:lsdException w:name="Balloon Text" w:semiHidden="1" w:unhideWhenUsed="1"/>
     <w:lsdException w:name="Table Grid" w:uiPriority="39"/>
+    <w:lsdException w:name="Table Theme" w:semiHidden="1" w:unhideWhenUsed="1"/>
     <w:lsdException w:name="Placeholder Text" w:semiHidden="1"/>
     <w:lsdException w:name="No Spacing" w:semiHidden="1" w:uiPriority="1" w:unhideWhenUsed="1" w:qFormat="1"/>
     <w:lsdException w:name="Light Shading" w:uiPriority="60"/>
@@ -2685,6 +2597,11 @@
     <w:compatSetting w:name="differentiateMultirowTableHeaders" w:uri="http://schemas.microsoft.com/office/word" w:val="1"/>
     <w:compatSetting w:name="useWord2013TrackBottomHyphenation" w:uri="http://schemas.microsoft.com/office/word" w:val="0"/>
   </w:compat>
+  <w:rsids>
+    <w:rsidRoot w:val="005A28C1"/>
+    <w:rsid w:val="00043B89"/>
+    <w:rsid w:val="005A28C1"/>
+  </w:rsids>
   <m:mathPr>
     <m:mathFont m:val="Cambria Math"/>
     <m:brkBin m:val="before"/>
@@ -3128,29 +3045,8 @@
     <w:semiHidden/>
     <w:unhideWhenUsed/>
   </w:style>
-  <w:style w:type="paragraph" w:customStyle="1" w:styleId="84F71E4FE68E7D488CF0B6A37228D49F">
-    <w:name w:val="84F71E4FE68E7D488CF0B6A37228D49F"/>
-  </w:style>
-  <w:style w:type="paragraph" w:customStyle="1" w:styleId="024010BE4FB26B4C83A388FC5556D0F2">
-    <w:name w:val="024010BE4FB26B4C83A388FC5556D0F2"/>
-  </w:style>
-  <w:style w:type="paragraph" w:customStyle="1" w:styleId="7946A38046C6A04DA1189F0D3D96E8B3">
-    <w:name w:val="7946A38046C6A04DA1189F0D3D96E8B3"/>
-  </w:style>
-  <w:style w:type="paragraph" w:customStyle="1" w:styleId="CD7D12D6FFDCEE40A3C86A7E013C38B0">
-    <w:name w:val="CD7D12D6FFDCEE40A3C86A7E013C38B0"/>
-  </w:style>
-  <w:style w:type="paragraph" w:customStyle="1" w:styleId="D7F838B5FFDDA5429713ECFA0F2CE57E">
-    <w:name w:val="D7F838B5FFDDA5429713ECFA0F2CE57E"/>
-  </w:style>
-  <w:style w:type="paragraph" w:customStyle="1" w:styleId="87C2110AE18AFB4BA03D697B9985C549">
-    <w:name w:val="87C2110AE18AFB4BA03D697B9985C549"/>
-  </w:style>
   <w:style w:type="paragraph" w:customStyle="1" w:styleId="AB9D128683933C4D988E6622F54A5CE2">
     <w:name w:val="AB9D128683933C4D988E6622F54A5CE2"/>
-  </w:style>
-  <w:style w:type="paragraph" w:customStyle="1" w:styleId="27AA21C7C856D9489F2A8E0EFECC86A4">
-    <w:name w:val="27AA21C7C856D9489F2A8E0EFECC86A4"/>
   </w:style>
 </w:styles>
 </file>

</xml_diff>